<commit_message>
paper and code update
</commit_message>
<xml_diff>
--- a/Paper/AES_Lab_Template_group name_ Final Documentation.docx
+++ b/Paper/AES_Lab_Template_group name_ Final Documentation.docx
@@ -275,46 +275,75 @@
       </w:r>
     </w:p>
     <w:p>
+      <w:r>
+        <w:t>Wireless sensor networks are collections of small sensors that can sense and transmit data wirelessly, such as temperature or object detection. The color sensor and ultrasonic sensor are a part of this network in our project. They transmit data wirelessly (via an Arduino and a Raspberry Pi) to the main controllers. This facilitates wireless monitoring and control of the robotic arm and conveyor belt.</w:t>
+      </w:r>
+    </w:p>
+    <w:p>
+      <w:pPr>
+        <w:pStyle w:val="Heading2"/>
+      </w:pPr>
+      <w:r>
+        <w:t>What is the target application of your project?</w:t>
+      </w:r>
+    </w:p>
+    <w:p>
+      <w:r>
+        <w:t xml:space="preserve">Our research aims to implement an automated system for sorting small colored cubes in an industrial environment. The cubes are moved by the conveyor belt; when a cube is identified, the robotic arm detects it and sorts the cubes according to color. This system can help industries sort items quickly and efficiently without needing human </w:t>
+      </w:r>
+      <w:proofErr w:type="spellStart"/>
+      <w:r>
+        <w:t>intervention.</w:t>
+      </w:r>
+    </w:p>
+    <w:p>
+      <w:proofErr w:type="spellEnd"/>
+    </w:p>
+    <w:p>
+      <w:pPr>
+        <w:pStyle w:val="Heading1"/>
+      </w:pPr>
+      <w:r>
+        <w:t>Concept</w:t>
+      </w:r>
+      <w:r>
+        <w:t xml:space="preserve"> description</w:t>
+      </w:r>
+    </w:p>
+    <w:p>
+      <w:pPr>
+        <w:jc w:val="both"/>
+        <w:rPr>
+          <w:i/>
+        </w:rPr>
+      </w:pPr>
+      <w:r>
+        <w:rPr>
+          <w:i/>
+        </w:rPr>
+        <w:t>Block diagram of your target application.</w:t>
+      </w:r>
+    </w:p>
+    <w:p>
+      <w:pPr>
+        <w:jc w:val="both"/>
+        <w:rPr>
+          <w:i/>
+        </w:rPr>
+      </w:pPr>
+      <w:r>
+        <w:rPr>
+          <w:i/>
+        </w:rPr>
+        <w:t>What is the main application for</w:t>
+      </w:r>
       <w:bookmarkStart w:id="0" w:name="_GoBack"/>
       <w:bookmarkEnd w:id="0"/>
-    </w:p>
-    <w:p>
-      <w:pPr>
-        <w:pStyle w:val="Heading1"/>
-      </w:pPr>
-      <w:r>
-        <w:t>Concept</w:t>
-      </w:r>
-      <w:r>
-        <w:t xml:space="preserve"> description</w:t>
-      </w:r>
-    </w:p>
-    <w:p>
-      <w:pPr>
-        <w:jc w:val="both"/>
-        <w:rPr>
-          <w:i/>
-        </w:rPr>
-      </w:pPr>
-      <w:r>
-        <w:rPr>
-          <w:i/>
-        </w:rPr>
-        <w:t>Block diagram of your target application.</w:t>
-      </w:r>
-    </w:p>
-    <w:p>
-      <w:pPr>
-        <w:jc w:val="both"/>
-        <w:rPr>
-          <w:i/>
-        </w:rPr>
-      </w:pPr>
-      <w:r>
-        <w:rPr>
-          <w:i/>
-        </w:rPr>
-        <w:t>What is the main application for your prototype?</w:t>
+      <w:r>
+        <w:rPr>
+          <w:i/>
+        </w:rPr>
+        <w:t xml:space="preserve"> your prototype?</w:t>
       </w:r>
     </w:p>
     <w:p>
@@ -365,6 +394,7 @@
         <w:rPr>
           <w:i/>
         </w:rPr>
+        <w:lastRenderedPageBreak/>
         <w:t xml:space="preserve">Breakdown: </w:t>
       </w:r>
       <w:r>
@@ -588,7 +618,6 @@
         <w:rPr>
           <w:i/>
         </w:rPr>
-        <w:lastRenderedPageBreak/>
         <w:t>...</w:t>
       </w:r>
     </w:p>
@@ -5903,7 +5932,7 @@
 </file>
 
 <file path=customXml/itemProps1.xml><?xml version="1.0" encoding="utf-8"?>
-<ds:datastoreItem xmlns:ds="http://schemas.openxmlformats.org/officeDocument/2006/customXml" ds:itemID="{3B59AFC9-1A5C-457C-B5EF-5A0CF7BCACA9}">
+<ds:datastoreItem xmlns:ds="http://schemas.openxmlformats.org/officeDocument/2006/customXml" ds:itemID="{8F5059E0-040F-422F-A3C8-D22FA5CC2D16}">
   <ds:schemaRefs>
     <ds:schemaRef ds:uri="http://schemas.openxmlformats.org/officeDocument/2006/bibliography"/>
   </ds:schemaRefs>

</xml_diff>

<commit_message>
added block diagram to doc
</commit_message>
<xml_diff>
--- a/Paper/AES_Lab_Template_group name_ Final Documentation.docx
+++ b/Paper/AES_Lab_Template_group name_ Final Documentation.docx
@@ -435,6 +435,59 @@
         <w:keepNext/>
         <w:jc w:val="center"/>
       </w:pPr>
+      <w:r>
+        <w:rPr>
+          <w:noProof/>
+        </w:rPr>
+        <w:drawing>
+          <wp:inline distT="0" distB="0" distL="0" distR="0" wp14:anchorId="58F691AB" wp14:editId="5A7E541B">
+            <wp:extent cx="3606800" cy="3087965"/>
+            <wp:effectExtent l="0" t="0" r="0" b="0"/>
+            <wp:docPr id="541813478" name="Grafik 2" descr="Ein Bild, das Text, Diagramm, Plan, Reihe enthält.&#10;&#10;Automatisch generierte Beschreibung"/>
+            <wp:cNvGraphicFramePr>
+              <a:graphicFrameLocks xmlns:a="http://schemas.openxmlformats.org/drawingml/2006/main" noChangeAspect="1"/>
+            </wp:cNvGraphicFramePr>
+            <a:graphic xmlns:a="http://schemas.openxmlformats.org/drawingml/2006/main">
+              <a:graphicData uri="http://schemas.openxmlformats.org/drawingml/2006/picture">
+                <pic:pic xmlns:pic="http://schemas.openxmlformats.org/drawingml/2006/picture">
+                  <pic:nvPicPr>
+                    <pic:cNvPr id="541813478" name="Grafik 2" descr="Ein Bild, das Text, Diagramm, Plan, Reihe enthält.&#10;&#10;Automatisch generierte Beschreibung"/>
+                    <pic:cNvPicPr>
+                      <a:picLocks noChangeAspect="1" noChangeArrowheads="1"/>
+                    </pic:cNvPicPr>
+                  </pic:nvPicPr>
+                  <pic:blipFill>
+                    <a:blip r:embed="rId9">
+                      <a:extLst>
+                        <a:ext uri="{28A0092B-C50C-407E-A947-70E740481C1C}">
+                          <a14:useLocalDpi xmlns:a14="http://schemas.microsoft.com/office/drawing/2010/main" val="0"/>
+                        </a:ext>
+                      </a:extLst>
+                    </a:blip>
+                    <a:srcRect/>
+                    <a:stretch>
+                      <a:fillRect/>
+                    </a:stretch>
+                  </pic:blipFill>
+                  <pic:spPr bwMode="auto">
+                    <a:xfrm>
+                      <a:off x="0" y="0"/>
+                      <a:ext cx="3623585" cy="3102336"/>
+                    </a:xfrm>
+                    <a:prstGeom prst="rect">
+                      <a:avLst/>
+                    </a:prstGeom>
+                    <a:noFill/>
+                    <a:ln>
+                      <a:noFill/>
+                    </a:ln>
+                  </pic:spPr>
+                </pic:pic>
+              </a:graphicData>
+            </a:graphic>
+          </wp:inline>
+        </w:drawing>
+      </w:r>
     </w:p>
     <w:p>
       <w:pPr>
@@ -463,7 +516,13 @@
         <w:fldChar w:fldCharType="end"/>
       </w:r>
       <w:r>
-        <w:t xml:space="preserve"> Class Diagram</w:t>
+        <w:t xml:space="preserve"> </w:t>
+      </w:r>
+      <w:r>
+        <w:t>Block</w:t>
+      </w:r>
+      <w:r>
+        <w:t xml:space="preserve"> Diagram</w:t>
       </w:r>
     </w:p>
     <w:p>
@@ -484,6 +543,7 @@
         <w:pStyle w:val="berschrift1"/>
       </w:pPr>
       <w:r>
+        <w:lastRenderedPageBreak/>
         <w:t>Project/Team management</w:t>
       </w:r>
     </w:p>
@@ -611,11 +671,7 @@
       </w:r>
       <w:proofErr w:type="gramEnd"/>
       <w:r>
-        <w:t xml:space="preserve">. This was followed by another meeting in person every Tuesday where we show up the progress on the real </w:t>
-      </w:r>
-      <w:r>
-        <w:lastRenderedPageBreak/>
-        <w:t xml:space="preserve">hardware and where we would brainstorm ideas if anyone </w:t>
+        <w:t xml:space="preserve">. This was followed by another meeting in person every Tuesday where we show up the progress on the real hardware and where we would brainstorm ideas if anyone </w:t>
       </w:r>
       <w:proofErr w:type="gramStart"/>
       <w:r>
@@ -995,6 +1051,7 @@
         <w:pStyle w:val="Formatvorlage1"/>
       </w:pPr>
       <w:r>
+        <w:lastRenderedPageBreak/>
         <w:t>Raspberry PI 4</w:t>
       </w:r>
     </w:p>
@@ -1145,21 +1202,25 @@
     </w:p>
     <w:p>
       <w:pPr>
-        <w:rPr>
+        <w:pStyle w:val="berschrift1"/>
+      </w:pPr>
+      <w:r>
+        <w:rPr>
+          <w:rFonts w:asciiTheme="minorHAnsi" w:eastAsiaTheme="minorEastAsia" w:hAnsiTheme="minorHAnsi" w:cs="Times New Roman"/>
+          <w:b w:val="0"/>
+          <w:bCs w:val="0"/>
           <w:i/>
           <w:iCs/>
-        </w:rPr>
-      </w:pPr>
-      <w:r>
-        <w:rPr>
-          <w:i/>
           <w:noProof/>
+          <w:kern w:val="0"/>
+          <w:sz w:val="24"/>
+          <w:szCs w:val="24"/>
         </w:rPr>
         <w:drawing>
-          <wp:inline distT="0" distB="0" distL="0" distR="0" wp14:anchorId="5D644E07" wp14:editId="7D6184E9">
-            <wp:extent cx="5638800" cy="4529360"/>
-            <wp:effectExtent l="0" t="0" r="0" b="5080"/>
-            <wp:docPr id="1374729343" name="Grafik 3" descr="Ein Bild, das Text, Screenshot, Software, Schrift enthält.&#10;&#10;Automatisch generierte Beschreibung"/>
+          <wp:inline distT="0" distB="0" distL="0" distR="0" wp14:anchorId="58930A23" wp14:editId="469912BA">
+            <wp:extent cx="5759450" cy="4927600"/>
+            <wp:effectExtent l="0" t="0" r="0" b="6350"/>
+            <wp:docPr id="1212082281" name="Grafik 1"/>
             <wp:cNvGraphicFramePr>
               <a:graphicFrameLocks xmlns:a="http://schemas.openxmlformats.org/drawingml/2006/main" noChangeAspect="1"/>
             </wp:cNvGraphicFramePr>
@@ -1167,7 +1228,7 @@
               <a:graphicData uri="http://schemas.openxmlformats.org/drawingml/2006/picture">
                 <pic:pic xmlns:pic="http://schemas.openxmlformats.org/drawingml/2006/picture">
                   <pic:nvPicPr>
-                    <pic:cNvPr id="1374729343" name="Grafik 3" descr="Ein Bild, das Text, Screenshot, Software, Schrift enthält.&#10;&#10;Automatisch generierte Beschreibung"/>
+                    <pic:cNvPr id="0" name="Picture 1"/>
                     <pic:cNvPicPr>
                       <a:picLocks noChangeAspect="1" noChangeArrowheads="1"/>
                     </pic:cNvPicPr>
@@ -1180,6 +1241,7 @@
                         </a:ext>
                       </a:extLst>
                     </a:blip>
+                    <a:srcRect/>
                     <a:stretch>
                       <a:fillRect/>
                     </a:stretch>
@@ -1187,7 +1249,7 @@
                   <pic:spPr bwMode="auto">
                     <a:xfrm>
                       <a:off x="0" y="0"/>
-                      <a:ext cx="5647831" cy="4536614"/>
+                      <a:ext cx="5759450" cy="4927600"/>
                     </a:xfrm>
                     <a:prstGeom prst="rect">
                       <a:avLst/>
@@ -1203,11 +1265,6 @@
           </wp:inline>
         </w:drawing>
       </w:r>
-    </w:p>
-    <w:p>
-      <w:pPr>
-        <w:pStyle w:val="berschrift1"/>
-      </w:pPr>
       <w:r>
         <w:t>Use Case</w:t>
       </w:r>

</xml_diff>

<commit_message>
added class diagram,adjusted dask division
</commit_message>
<xml_diff>
--- a/Paper/AES_Lab_Template_group name_ Final Documentation.docx
+++ b/Paper/AES_Lab_Template_group name_ Final Documentation.docx
@@ -527,15 +527,7 @@
     </w:p>
     <w:p>
       <w:r>
-        <w:t xml:space="preserve">The project is mainly consisting of 4 components, namely a Color sensor, Robotic Arm, distance sensor and a conveyer belt. The operation starts by the conveyer belt where it runs until the distance sensor detects that a block has reached a specific region. The distance sensor sends a signal to both the conveyer belt </w:t>
-      </w:r>
-      <w:proofErr w:type="gramStart"/>
-      <w:r>
-        <w:t>in order to</w:t>
-      </w:r>
-      <w:proofErr w:type="gramEnd"/>
-      <w:r>
-        <w:t xml:space="preserve"> stop and to the robotic arm to pick up the block. The robotic arm picks up the block and hovers it over the color sensor where it sends the color detected to the robotic arm where it decides if the color is to be stored in a separate box or returned to the conveyer belt one more time.</w:t>
+        <w:t>The project is mainly consisting of 4 components, namely a Color sensor, Robotic Arm, distance sensor and a conveyer belt. The operation starts by the conveyer belt where it runs until the distance sensor detects that a block has reached a specific region. The distance sensor sends a signal to both the conveyer belt in order to stop and to the robotic arm to pick up the block. The robotic arm picks up the block and hovers it over the color sensor where it sends the color detected to the robotic arm where it decides if the color is to be stored in a separate box or returned to the conveyer belt one more time.</w:t>
       </w:r>
     </w:p>
     <w:p>
@@ -634,15 +626,7 @@
         <w:t>as a common repository for file sharing and to sync up all our work</w:t>
       </w:r>
       <w:r>
-        <w:t xml:space="preserve">. This allowed us to modify </w:t>
-      </w:r>
-      <w:proofErr w:type="spellStart"/>
-      <w:r>
-        <w:t>each others</w:t>
-      </w:r>
-      <w:proofErr w:type="spellEnd"/>
-      <w:r>
-        <w:t xml:space="preserve"> work if needed without worrying about overwriting the previous work.</w:t>
+        <w:t>. This allowed us to modify each others work if needed without worrying about overwriting the previous work.</w:t>
       </w:r>
     </w:p>
     <w:p>
@@ -655,31 +639,7 @@
     </w:p>
     <w:p>
       <w:r>
-        <w:t xml:space="preserve">For organizing the </w:t>
-      </w:r>
-      <w:proofErr w:type="gramStart"/>
-      <w:r>
-        <w:t>work</w:t>
-      </w:r>
-      <w:proofErr w:type="gramEnd"/>
-      <w:r>
-        <w:t xml:space="preserve"> we mainly met 2 times a week. One during the weekends -mainly virtually – to organize tasks and divvy up the work amongst </w:t>
-      </w:r>
-      <w:proofErr w:type="gramStart"/>
-      <w:r>
-        <w:t>ourselves</w:t>
-      </w:r>
-      <w:proofErr w:type="gramEnd"/>
-      <w:r>
-        <w:t xml:space="preserve">. This was followed by another meeting in person every Tuesday where we show up the progress on the real hardware and where we would brainstorm ideas if anyone </w:t>
-      </w:r>
-      <w:proofErr w:type="gramStart"/>
-      <w:r>
-        <w:t>is</w:t>
-      </w:r>
-      <w:proofErr w:type="gramEnd"/>
-      <w:r>
-        <w:t xml:space="preserve"> having problems with their tasks.</w:t>
+        <w:t>For organizing the work we mainly met 2 times a week. One during the weekends -mainly virtually – to organize tasks and divvy up the work amongst ourselves. This was followed by another meeting in person every Tuesday where we show up the progress on the real hardware and where we would brainstorm ideas if anyone is having problems with their tasks.</w:t>
       </w:r>
     </w:p>
     <w:p>
@@ -834,7 +794,7 @@
               <w:jc w:val="center"/>
             </w:pPr>
             <w:r>
-              <w:t>Arduino MQTT library</w:t>
+              <w:t>Conveyer belt code</w:t>
             </w:r>
           </w:p>
         </w:tc>
@@ -874,11 +834,8 @@
             <w:tcW w:w="2127" w:type="dxa"/>
           </w:tcPr>
           <w:p>
-            <w:pPr>
-              <w:jc w:val="center"/>
-            </w:pPr>
             <w:r>
-              <w:t>Sequence diagram</w:t>
+              <w:t>Arduino MQTT library</w:t>
             </w:r>
           </w:p>
         </w:tc>
@@ -924,6 +881,44 @@
           </w:p>
         </w:tc>
       </w:tr>
+      <w:tr>
+        <w:trPr>
+          <w:jc w:val="center"/>
+        </w:trPr>
+        <w:tc>
+          <w:tcPr>
+            <w:tcW w:w="2688" w:type="dxa"/>
+          </w:tcPr>
+          <w:p>
+            <w:pPr>
+              <w:jc w:val="center"/>
+            </w:pPr>
+          </w:p>
+        </w:tc>
+        <w:tc>
+          <w:tcPr>
+            <w:tcW w:w="3118" w:type="dxa"/>
+          </w:tcPr>
+          <w:p>
+            <w:pPr>
+              <w:jc w:val="center"/>
+            </w:pPr>
+            <w:r>
+              <w:t>Sequence diagram</w:t>
+            </w:r>
+          </w:p>
+        </w:tc>
+        <w:tc>
+          <w:tcPr>
+            <w:tcW w:w="2127" w:type="dxa"/>
+          </w:tcPr>
+          <w:p>
+            <w:pPr>
+              <w:jc w:val="center"/>
+            </w:pPr>
+          </w:p>
+        </w:tc>
+      </w:tr>
     </w:tbl>
     <w:p/>
     <w:p/>
@@ -950,47 +945,16 @@
         </w:rPr>
       </w:pPr>
       <w:r>
-        <w:t xml:space="preserve">The Arduino Uno </w:t>
-      </w:r>
-      <w:proofErr w:type="spellStart"/>
-      <w:r>
-        <w:t>Wifi</w:t>
-      </w:r>
-      <w:proofErr w:type="spellEnd"/>
-      <w:r>
-        <w:t xml:space="preserve"> Rev2 is used as a constrained device to control both the distance sensor and the conveyer belt. It offers 48 KB of flash memory with 6.144 KB of SRAM, making it a C0 constrained device. It uses the </w:t>
-      </w:r>
-      <w:proofErr w:type="spellStart"/>
-      <w:r>
-        <w:t>WiFiNINA</w:t>
-      </w:r>
-      <w:proofErr w:type="spellEnd"/>
-      <w:r>
-        <w:t xml:space="preserve"> library to use the Wi-Fi functionality and </w:t>
-      </w:r>
-      <w:proofErr w:type="gramStart"/>
-      <w:r>
-        <w:t xml:space="preserve">the  </w:t>
-      </w:r>
-      <w:proofErr w:type="spellStart"/>
+        <w:t xml:space="preserve">The Arduino Uno Wifi Rev2 is used as a constrained device to control both the distance sensor and the conveyer belt. It offers 48 KB of flash memory with 6.144 KB of SRAM, making it a C0 constrained device. It uses the WiFiNINA library to use the Wi-Fi functionality and the  </w:t>
+      </w:r>
       <w:r>
         <w:t>A</w:t>
       </w:r>
       <w:r>
         <w:t>rduinoMqttClient</w:t>
       </w:r>
-      <w:proofErr w:type="spellEnd"/>
-      <w:proofErr w:type="gramEnd"/>
-      <w:r>
-        <w:t xml:space="preserve"> in order to use </w:t>
-      </w:r>
-      <w:proofErr w:type="spellStart"/>
-      <w:r>
-        <w:t>mqtt</w:t>
-      </w:r>
-      <w:proofErr w:type="spellEnd"/>
-      <w:r>
-        <w:t xml:space="preserve"> functionality.</w:t>
+      <w:r>
+        <w:t xml:space="preserve"> in order to use mqtt functionality.</w:t>
       </w:r>
     </w:p>
     <w:p>
@@ -1003,47 +967,7 @@
     </w:p>
     <w:p>
       <w:r>
-        <w:t xml:space="preserve">The raspberry pi </w:t>
-      </w:r>
-      <w:proofErr w:type="spellStart"/>
-      <w:r>
-        <w:t>pico</w:t>
-      </w:r>
-      <w:proofErr w:type="spellEnd"/>
-      <w:r>
-        <w:t xml:space="preserve"> w is used to control the color sensor and the robotic arm motors. </w:t>
-      </w:r>
-      <w:proofErr w:type="gramStart"/>
-      <w:r>
-        <w:t>Both of them</w:t>
-      </w:r>
-      <w:proofErr w:type="gramEnd"/>
-      <w:r>
-        <w:t xml:space="preserve"> communicate over </w:t>
-      </w:r>
-      <w:proofErr w:type="spellStart"/>
-      <w:r>
-        <w:t>wifi</w:t>
-      </w:r>
-      <w:proofErr w:type="spellEnd"/>
-      <w:r>
-        <w:t xml:space="preserve"> with MQTT protocol using the </w:t>
-      </w:r>
-      <w:proofErr w:type="spellStart"/>
-      <w:r>
-        <w:t>umqtt</w:t>
-      </w:r>
-      <w:proofErr w:type="spellEnd"/>
-      <w:r>
-        <w:t xml:space="preserve"> simple.py library. It offers stronger specs than the pre-mentioned Arduino uno </w:t>
-      </w:r>
-      <w:proofErr w:type="spellStart"/>
-      <w:r>
-        <w:t>wifi</w:t>
-      </w:r>
-      <w:proofErr w:type="spellEnd"/>
-      <w:r>
-        <w:t xml:space="preserve"> with 264KB of SRAM and 2MB of flash memory which offers more flexibility which is handy specially that it uses Python which compared to C++ used in Arduino programming can require larger storage space.</w:t>
+        <w:t>The raspberry pi pico w is used to control the color sensor and the robotic arm motors. Both of them communicate over wifi with MQTT protocol using the umqtt simple.py library. It offers stronger specs than the pre-mentioned Arduino uno wifi with 264KB of SRAM and 2MB of flash memory which offers more flexibility which is handy specially that it uses Python which compared to C++ used in Arduino programming can require larger storage space.</w:t>
       </w:r>
     </w:p>
     <w:p>
@@ -1064,34 +988,16 @@
       <w:pPr>
         <w:pStyle w:val="Formatvorlage1"/>
       </w:pPr>
-      <w:proofErr w:type="spellStart"/>
       <w:r>
         <w:t>Mosquitto</w:t>
       </w:r>
-      <w:proofErr w:type="spellEnd"/>
     </w:p>
     <w:p>
       <w:r>
         <w:t>The nodes all communicate together using the MQTT protocol where nodes as distance sensor and color sensor are publishers of information and nodes as conveyer belt and robotic arm are subscribers. Keeping in mind that some nodes as the robotic arm is both a subscriber and a receiver at the same time.</w:t>
       </w:r>
       <w:r>
-        <w:t xml:space="preserve"> To use the </w:t>
-      </w:r>
-      <w:proofErr w:type="spellStart"/>
-      <w:r>
-        <w:t>mqtt</w:t>
-      </w:r>
-      <w:proofErr w:type="spellEnd"/>
-      <w:r>
-        <w:t xml:space="preserve"> protocol we are using the </w:t>
-      </w:r>
-      <w:proofErr w:type="spellStart"/>
-      <w:r>
-        <w:t>Mosquitto</w:t>
-      </w:r>
-      <w:proofErr w:type="spellEnd"/>
-      <w:r>
-        <w:t xml:space="preserve"> client on the raspberry pi 4 which offers easy setup and reliable performance.</w:t>
+        <w:t xml:space="preserve"> To use the mqtt protocol we are using the Mosquitto client on the raspberry pi 4 which offers easy setup and reliable performance.</w:t>
       </w:r>
     </w:p>
     <w:p>
@@ -1217,9 +1123,9 @@
           <w:szCs w:val="24"/>
         </w:rPr>
         <w:drawing>
-          <wp:inline distT="0" distB="0" distL="0" distR="0" wp14:anchorId="58930A23" wp14:editId="469912BA">
-            <wp:extent cx="5759450" cy="4927600"/>
-            <wp:effectExtent l="0" t="0" r="0" b="6350"/>
+          <wp:inline distT="0" distB="0" distL="0" distR="0" wp14:anchorId="58930A23" wp14:editId="3C57008C">
+            <wp:extent cx="5010150" cy="4024398"/>
+            <wp:effectExtent l="0" t="0" r="0" b="0"/>
             <wp:docPr id="1212082281" name="Grafik 1"/>
             <wp:cNvGraphicFramePr>
               <a:graphicFrameLocks xmlns:a="http://schemas.openxmlformats.org/drawingml/2006/main" noChangeAspect="1"/>
@@ -1228,20 +1134,19 @@
               <a:graphicData uri="http://schemas.openxmlformats.org/drawingml/2006/picture">
                 <pic:pic xmlns:pic="http://schemas.openxmlformats.org/drawingml/2006/picture">
                   <pic:nvPicPr>
-                    <pic:cNvPr id="0" name="Picture 1"/>
+                    <pic:cNvPr id="1212082281" name="Grafik 1"/>
                     <pic:cNvPicPr>
                       <a:picLocks noChangeAspect="1" noChangeArrowheads="1"/>
                     </pic:cNvPicPr>
                   </pic:nvPicPr>
                   <pic:blipFill>
-                    <a:blip r:embed="rId9">
+                    <a:blip r:embed="rId10">
                       <a:extLst>
                         <a:ext uri="{28A0092B-C50C-407E-A947-70E740481C1C}">
                           <a14:useLocalDpi xmlns:a14="http://schemas.microsoft.com/office/drawing/2010/main" val="0"/>
                         </a:ext>
                       </a:extLst>
                     </a:blip>
-                    <a:srcRect/>
                     <a:stretch>
                       <a:fillRect/>
                     </a:stretch>
@@ -1249,7 +1154,7 @@
                   <pic:spPr bwMode="auto">
                     <a:xfrm>
                       <a:off x="0" y="0"/>
-                      <a:ext cx="5759450" cy="4927600"/>
+                      <a:ext cx="5018198" cy="4030863"/>
                     </a:xfrm>
                     <a:prstGeom prst="rect">
                       <a:avLst/>
@@ -1384,29 +1289,13 @@
           <w:i/>
           <w:iCs/>
         </w:rPr>
-        <w:t>used in your project (</w:t>
-      </w:r>
-      <w:proofErr w:type="spellStart"/>
+        <w:t>used in your project (Github)</w:t>
+      </w:r>
       <w:r>
         <w:rPr>
           <w:i/>
           <w:iCs/>
         </w:rPr>
-        <w:t>Github</w:t>
-      </w:r>
-      <w:proofErr w:type="spellEnd"/>
-      <w:r>
-        <w:rPr>
-          <w:i/>
-          <w:iCs/>
-        </w:rPr>
-        <w:t>)</w:t>
-      </w:r>
-      <w:r>
-        <w:rPr>
-          <w:i/>
-          <w:iCs/>
-        </w:rPr>
         <w:t>.</w:t>
       </w:r>
       <w:r>
@@ -1418,12 +1307,12 @@
       </w:r>
     </w:p>
     <w:sectPr>
-      <w:headerReference w:type="even" r:id="rId10"/>
-      <w:headerReference w:type="default" r:id="rId11"/>
-      <w:footerReference w:type="even" r:id="rId12"/>
-      <w:footerReference w:type="default" r:id="rId13"/>
-      <w:headerReference w:type="first" r:id="rId14"/>
-      <w:footerReference w:type="first" r:id="rId15"/>
+      <w:headerReference w:type="even" r:id="rId11"/>
+      <w:headerReference w:type="default" r:id="rId12"/>
+      <w:footerReference w:type="even" r:id="rId13"/>
+      <w:footerReference w:type="default" r:id="rId14"/>
+      <w:headerReference w:type="first" r:id="rId15"/>
+      <w:footerReference w:type="first" r:id="rId16"/>
       <w:pgSz w:w="11906" w:h="16838"/>
       <w:pgMar w:top="1417" w:right="1417" w:bottom="1134" w:left="1417" w:header="708" w:footer="708" w:gutter="0"/>
       <w:cols w:space="708"/>
@@ -5283,7 +5172,6 @@
   <w:style w:type="character" w:default="1" w:styleId="Absatz-Standardschriftart">
     <w:name w:val="Default Paragraph Font"/>
     <w:uiPriority w:val="1"/>
-    <w:semiHidden/>
     <w:unhideWhenUsed/>
   </w:style>
   <w:style w:type="table" w:default="1" w:styleId="NormaleTabelle">

</xml_diff>